<commit_message>
updated the open source data collection tutorial
</commit_message>
<xml_diff>
--- a/documents/Open Source Project Data Collection.docx
+++ b/documents/Open Source Project Data Collection.docx
@@ -11,7 +11,15 @@
         </w:numPr>
       </w:pPr>
       <w:r>
-        <w:t>Searching for high-profile open source android projects from github.</w:t>
+        <w:t xml:space="preserve">Searching for high-profile open source android projects from </w:t>
+      </w:r>
+      <w:proofErr w:type="spellStart"/>
+      <w:r>
+        <w:t>github</w:t>
+      </w:r>
+      <w:proofErr w:type="spellEnd"/>
+      <w:r>
+        <w:t>.</w:t>
       </w:r>
     </w:p>
     <w:p>
@@ -34,9 +42,11 @@
           <w:numId w:val="1"/>
         </w:numPr>
       </w:pPr>
+      <w:proofErr w:type="spellStart"/>
       <w:r>
         <w:t>LeafPic</w:t>
       </w:r>
+      <w:proofErr w:type="spellEnd"/>
     </w:p>
     <w:p>
       <w:pPr>
@@ -46,8 +56,13 @@
           <w:numId w:val="1"/>
         </w:numPr>
       </w:pPr>
-      <w:r>
-        <w:t>AmazeFileManager.</w:t>
+      <w:proofErr w:type="spellStart"/>
+      <w:r>
+        <w:t>AmazeFileManager</w:t>
+      </w:r>
+      <w:proofErr w:type="spellEnd"/>
+      <w:r>
+        <w:t>.</w:t>
       </w:r>
     </w:p>
     <w:p>
@@ -69,6 +84,11 @@
           <w:ilvl w:val="1"/>
           <w:numId w:val="1"/>
         </w:numPr>
+        <w:rPr>
+          <w:rStyle w:val="Hyperlink"/>
+          <w:color w:val="auto"/>
+          <w:u w:val="none"/>
+        </w:rPr>
       </w:pPr>
       <w:hyperlink r:id="rId5" w:history="1">
         <w:r>
@@ -83,6 +103,62 @@
       <w:pPr>
         <w:pStyle w:val="ListParagraph"/>
         <w:numPr>
+          <w:ilvl w:val="1"/>
+          <w:numId w:val="1"/>
+        </w:numPr>
+      </w:pPr>
+      <w:r>
+        <w:t>Update the project_list.xlsx</w:t>
+      </w:r>
+    </w:p>
+    <w:p>
+      <w:bookmarkStart w:id="0" w:name="_GoBack"/>
+      <w:bookmarkEnd w:id="0"/>
+      <w:r>
+        <w:rPr>
+          <w:noProof/>
+        </w:rPr>
+        <w:drawing>
+          <wp:inline distT="0" distB="0" distL="0" distR="0" wp14:anchorId="4610EAAD" wp14:editId="6033ED45">
+            <wp:extent cx="5943600" cy="1605280"/>
+            <wp:effectExtent l="0" t="0" r="0" b="0"/>
+            <wp:docPr id="2" name="Picture 2"/>
+            <wp:cNvGraphicFramePr>
+              <a:graphicFrameLocks xmlns:a="http://schemas.openxmlformats.org/drawingml/2006/main" noChangeAspect="1"/>
+            </wp:cNvGraphicFramePr>
+            <a:graphic xmlns:a="http://schemas.openxmlformats.org/drawingml/2006/main">
+              <a:graphicData uri="http://schemas.openxmlformats.org/drawingml/2006/picture">
+                <pic:pic xmlns:pic="http://schemas.openxmlformats.org/drawingml/2006/picture">
+                  <pic:nvPicPr>
+                    <pic:cNvPr id="1" name=""/>
+                    <pic:cNvPicPr/>
+                  </pic:nvPicPr>
+                  <pic:blipFill>
+                    <a:blip r:embed="rId6"/>
+                    <a:stretch>
+                      <a:fillRect/>
+                    </a:stretch>
+                  </pic:blipFill>
+                  <pic:spPr>
+                    <a:xfrm>
+                      <a:off x="0" y="0"/>
+                      <a:ext cx="5943600" cy="1605280"/>
+                    </a:xfrm>
+                    <a:prstGeom prst="rect">
+                      <a:avLst/>
+                    </a:prstGeom>
+                  </pic:spPr>
+                </pic:pic>
+              </a:graphicData>
+            </a:graphic>
+          </wp:inline>
+        </w:drawing>
+      </w:r>
+    </w:p>
+    <w:p>
+      <w:pPr>
+        <w:pStyle w:val="ListParagraph"/>
+        <w:numPr>
           <w:ilvl w:val="0"/>
           <w:numId w:val="1"/>
         </w:numPr>
@@ -93,7 +169,7 @@
       <w:r>
         <w:t xml:space="preserve">here: </w:t>
       </w:r>
-      <w:hyperlink r:id="rId6" w:history="1">
+      <w:hyperlink r:id="rId7" w:history="1">
         <w:r>
           <w:rPr>
             <w:rStyle w:val="Hyperlink"/>
@@ -133,7 +209,7 @@
                     <pic:cNvPicPr/>
                   </pic:nvPicPr>
                   <pic:blipFill>
-                    <a:blip r:embed="rId7"/>
+                    <a:blip r:embed="rId8"/>
                     <a:stretch>
                       <a:fillRect/>
                     </a:stretch>
@@ -163,15 +239,36 @@
         </w:numPr>
       </w:pPr>
       <w:r>
-        <w:t>Run command the following command to gen</w:t>
-      </w:r>
-      <w:r>
-        <w:t>erate the eclipse_kdm.xml file (replacing the paths according your environment)</w:t>
-      </w:r>
-    </w:p>
-    <w:p>
-      <w:r>
-        <w:t>"C:\Users\Billy\GitHub\eclipse\eclipse-java-luna-SR2-win32-x86_64\eclipse\eclipse" -consoleLog -console -noExit -application testMonitor3.id5 "C:\Users\Billy\GitHub\rufusmms-20180916T222343Z-001\rufusmms" "C:\Users\Billy\GitHub\rufusmms-20180916T222343Z-001\rufusmms\kdm.xml" -vmargs -Xmx10240M</w:t>
+        <w:t>Run command the following command to generate the eclipse_kdm.xml file (replacing the paths according your environment)</w:t>
+      </w:r>
+    </w:p>
+    <w:p>
+      <w:r>
+        <w:t>"C:\Users\Billy\GitHub\eclipse\eclipse-java-luna-SR2-win32-x86_64\eclipse\eclipse" -</w:t>
+      </w:r>
+      <w:proofErr w:type="spellStart"/>
+      <w:r>
+        <w:t>consoleLog</w:t>
+      </w:r>
+      <w:proofErr w:type="spellEnd"/>
+      <w:r>
+        <w:t xml:space="preserve"> -console -</w:t>
+      </w:r>
+      <w:proofErr w:type="spellStart"/>
+      <w:r>
+        <w:t>noExit</w:t>
+      </w:r>
+      <w:proofErr w:type="spellEnd"/>
+      <w:r>
+        <w:t xml:space="preserve"> -application testMonitor3.id5 "C:\Users\Billy\GitHub\rufusmms-20180916T222343Z-001\rufusmms" "C:\Users\Billy\GitHub\rufusmms-20180916T222343Z-001\rufusmms\kdm.xml" -</w:t>
+      </w:r>
+      <w:proofErr w:type="spellStart"/>
+      <w:r>
+        <w:t>vmargs</w:t>
+      </w:r>
+      <w:proofErr w:type="spellEnd"/>
+      <w:r>
+        <w:t xml:space="preserve"> -Xmx10240M</w:t>
       </w:r>
     </w:p>
     <w:p/>
@@ -184,6 +281,7 @@
         </w:numPr>
       </w:pPr>
       <w:r>
+        <w:lastRenderedPageBreak/>
         <w:t>Run command to generate the analysis results using the generated eclipse_dkm.xml file.</w:t>
       </w:r>
     </w:p>
@@ -196,8 +294,13 @@
       <w:pPr>
         <w:pStyle w:val="ListParagraph"/>
       </w:pPr>
-      <w:r>
-        <w:t xml:space="preserve">node ./UMLxAnalyticToolKit.js </w:t>
+      <w:proofErr w:type="gramStart"/>
+      <w:r>
+        <w:t>node</w:t>
+      </w:r>
+      <w:proofErr w:type="gramEnd"/>
+      <w:r>
+        <w:t xml:space="preserve"> ./UMLxAnalyticToolKit.js </w:t>
       </w:r>
       <w:r>
         <w:t>&lt;input file&gt;</w:t>
@@ -206,7 +309,15 @@
         <w:t xml:space="preserve"> </w:t>
       </w:r>
       <w:r>
-        <w:t>&lt;output dir&gt;</w:t>
+        <w:t xml:space="preserve">&lt;output </w:t>
+      </w:r>
+      <w:proofErr w:type="spellStart"/>
+      <w:r>
+        <w:t>dir</w:t>
+      </w:r>
+      <w:proofErr w:type="spellEnd"/>
+      <w:r>
+        <w:t>&gt;</w:t>
       </w:r>
       <w:r>
         <w:t xml:space="preserve"> </w:t>
@@ -214,8 +325,6 @@
       <w:r>
         <w:t>&lt;project name&gt;</w:t>
       </w:r>
-      <w:bookmarkStart w:id="0" w:name="_GoBack"/>
-      <w:bookmarkEnd w:id="0"/>
     </w:p>
     <w:p>
       <w:pPr>
@@ -229,8 +338,29 @@
       <w:pPr>
         <w:ind w:left="720"/>
       </w:pPr>
-      <w:r>
-        <w:t>node ./UMLxAnalyticToolKit.js "./data/StandAloneToolKit/f14a_e_lock_box.xml" "./data/StandAloneToolKit/output" "f14a_e_lock_box"</w:t>
+      <w:proofErr w:type="gramStart"/>
+      <w:r>
+        <w:t>node</w:t>
+      </w:r>
+      <w:proofErr w:type="gramEnd"/>
+      <w:r>
+        <w:t xml:space="preserve"> ./UMLxAnalyticToolKit.js "./data/</w:t>
+      </w:r>
+      <w:proofErr w:type="spellStart"/>
+      <w:r>
+        <w:t>StandAloneToolKit</w:t>
+      </w:r>
+      <w:proofErr w:type="spellEnd"/>
+      <w:r>
+        <w:t>/f14a_e_lock_box.xml" "./data/</w:t>
+      </w:r>
+      <w:proofErr w:type="spellStart"/>
+      <w:r>
+        <w:t>StandAloneToolKit</w:t>
+      </w:r>
+      <w:proofErr w:type="spellEnd"/>
+      <w:r>
+        <w:t>/output" "f14a_e_lock_box"</w:t>
       </w:r>
     </w:p>
     <w:sectPr>

</xml_diff>

<commit_message>
updated the open source project data collection doc
</commit_message>
<xml_diff>
--- a/documents/Open Source Project Data Collection.docx
+++ b/documents/Open Source Project Data Collection.docx
@@ -11,7 +11,15 @@
         </w:numPr>
       </w:pPr>
       <w:r>
-        <w:t>Searching for high-profile open source android projects from github.</w:t>
+        <w:t xml:space="preserve">Searching for high-profile open source android projects from </w:t>
+      </w:r>
+      <w:proofErr w:type="spellStart"/>
+      <w:r>
+        <w:t>github</w:t>
+      </w:r>
+      <w:proofErr w:type="spellEnd"/>
+      <w:r>
+        <w:t>.</w:t>
       </w:r>
     </w:p>
     <w:p>
@@ -34,9 +42,11 @@
           <w:numId w:val="1"/>
         </w:numPr>
       </w:pPr>
+      <w:proofErr w:type="spellStart"/>
       <w:r>
         <w:t>LeafPic</w:t>
       </w:r>
+      <w:proofErr w:type="spellEnd"/>
     </w:p>
     <w:p>
       <w:pPr>
@@ -46,8 +56,13 @@
           <w:numId w:val="1"/>
         </w:numPr>
       </w:pPr>
-      <w:r>
-        <w:t>AmazeFileManager.</w:t>
+      <w:proofErr w:type="spellStart"/>
+      <w:r>
+        <w:t>AmazeFileManager</w:t>
+      </w:r>
+      <w:proofErr w:type="spellEnd"/>
+      <w:r>
+        <w:t>.</w:t>
       </w:r>
     </w:p>
     <w:p>
@@ -227,7 +242,31 @@
     </w:p>
     <w:p>
       <w:r>
-        <w:t>"C:\Users\Billy\GitHub\eclipse\eclipse-java-luna-SR2-win32-x86_64\eclipse\eclipse" -consoleLog -console -noExit -application testMonitor3.id5 "C:\Users\Billy\GitHub\rufusmms-20180916T222343Z-001\rufusmms" "C:\Users\Billy\GitHub\rufusmms-20180916T222343Z-001\rufusmms\kdm.xml" -vmargs -Xmx10240M</w:t>
+        <w:t>"C:\Users\Billy\GitHub\eclipse\eclipse-java-luna-SR2-win32-x86_64\eclipse\eclipse" -</w:t>
+      </w:r>
+      <w:proofErr w:type="spellStart"/>
+      <w:r>
+        <w:t>consoleLog</w:t>
+      </w:r>
+      <w:proofErr w:type="spellEnd"/>
+      <w:r>
+        <w:t xml:space="preserve"> -console -</w:t>
+      </w:r>
+      <w:proofErr w:type="spellStart"/>
+      <w:r>
+        <w:t>noExit</w:t>
+      </w:r>
+      <w:proofErr w:type="spellEnd"/>
+      <w:r>
+        <w:t xml:space="preserve"> -application testMonitor3.id5 "C:\Users\Billy\GitHub\rufusmms-20180916T222343Z-001\rufusmms" "C:\Users\Billy\GitHub\rufusmms-20180916T222343Z-001\rufusmms\kdm.xml" -</w:t>
+      </w:r>
+      <w:proofErr w:type="spellStart"/>
+      <w:r>
+        <w:t>vmargs</w:t>
+      </w:r>
+      <w:proofErr w:type="spellEnd"/>
+      <w:r>
+        <w:t xml:space="preserve"> -Xmx10240M</w:t>
       </w:r>
     </w:p>
     <w:p/>
@@ -293,8 +332,6 @@
       <w:pPr>
         <w:pStyle w:val="ListParagraph"/>
       </w:pPr>
-      <w:bookmarkStart w:id="0" w:name="_GoBack"/>
-      <w:bookmarkEnd w:id="0"/>
     </w:p>
     <w:p>
       <w:pPr>
@@ -317,8 +354,13 @@
       <w:pPr>
         <w:pStyle w:val="ListParagraph"/>
       </w:pPr>
-      <w:r>
-        <w:t xml:space="preserve">node ./UMLxAnalyticToolKit.js </w:t>
+      <w:proofErr w:type="gramStart"/>
+      <w:r>
+        <w:t>node</w:t>
+      </w:r>
+      <w:proofErr w:type="gramEnd"/>
+      <w:r>
+        <w:t xml:space="preserve"> ./UMLxAnalyticToolKit.js </w:t>
       </w:r>
       <w:r>
         <w:t>&lt;input file&gt;</w:t>
@@ -327,7 +369,15 @@
         <w:t xml:space="preserve"> </w:t>
       </w:r>
       <w:r>
-        <w:t>&lt;output dir&gt;</w:t>
+        <w:t xml:space="preserve">&lt;output </w:t>
+      </w:r>
+      <w:proofErr w:type="spellStart"/>
+      <w:r>
+        <w:t>dir</w:t>
+      </w:r>
+      <w:proofErr w:type="spellEnd"/>
+      <w:r>
+        <w:t>&gt;</w:t>
       </w:r>
       <w:r>
         <w:t xml:space="preserve"> </w:t>
@@ -348,9 +398,110 @@
       <w:pPr>
         <w:ind w:left="720"/>
       </w:pPr>
-      <w:r>
-        <w:t>node ./UMLxAnalyticToolKit.js "./data/StandAloneToolKit/f14a_e_lock_box.xml" "./data/StandAloneToolKit/output" "f14a_e_lock_box"</w:t>
-      </w:r>
+      <w:proofErr w:type="gramStart"/>
+      <w:r>
+        <w:t>node</w:t>
+      </w:r>
+      <w:proofErr w:type="gramEnd"/>
+      <w:r>
+        <w:t xml:space="preserve"> ./UMLxAnalyticToolKit.js "./data/</w:t>
+      </w:r>
+      <w:proofErr w:type="spellStart"/>
+      <w:r>
+        <w:t>StandAloneToolKit</w:t>
+      </w:r>
+      <w:proofErr w:type="spellEnd"/>
+      <w:r>
+        <w:t>/f14a_e_lock_box.xml" "./data/</w:t>
+      </w:r>
+      <w:proofErr w:type="spellStart"/>
+      <w:r>
+        <w:t>StandAloneToolKit</w:t>
+      </w:r>
+      <w:proofErr w:type="spellEnd"/>
+      <w:r>
+        <w:t>/output" "f14a_e_lock_box"</w:t>
+      </w:r>
+      <w:r>
+        <w:t xml:space="preserve"> </w:t>
+      </w:r>
+      <w:r>
+        <w:t>-</w:t>
+      </w:r>
+      <w:proofErr w:type="spellStart"/>
+      <w:r>
+        <w:t>vmargs</w:t>
+      </w:r>
+      <w:proofErr w:type="spellEnd"/>
+      <w:r>
+        <w:t xml:space="preserve"> -Xmx10240M</w:t>
+      </w:r>
+    </w:p>
+    <w:p>
+      <w:pPr>
+        <w:ind w:left="720"/>
+      </w:pPr>
+    </w:p>
+    <w:p>
+      <w:pPr>
+        <w:ind w:left="720"/>
+      </w:pPr>
+      <w:proofErr w:type="gramStart"/>
+      <w:r>
+        <w:t>potential</w:t>
+      </w:r>
+      <w:proofErr w:type="gramEnd"/>
+      <w:r>
+        <w:t xml:space="preserve"> error:</w:t>
+      </w:r>
+    </w:p>
+    <w:p>
+      <w:pPr>
+        <w:ind w:left="720"/>
+      </w:pPr>
+      <w:r>
+        <w:rPr>
+          <w:noProof/>
+        </w:rPr>
+        <w:lastRenderedPageBreak/>
+        <w:drawing>
+          <wp:inline distT="0" distB="0" distL="0" distR="0" wp14:anchorId="75025E5D" wp14:editId="23DC8E98">
+            <wp:extent cx="5943600" cy="2416175"/>
+            <wp:effectExtent l="0" t="0" r="0" b="3175"/>
+            <wp:docPr id="4" name="Picture 4"/>
+            <wp:cNvGraphicFramePr>
+              <a:graphicFrameLocks xmlns:a="http://schemas.openxmlformats.org/drawingml/2006/main" noChangeAspect="1"/>
+            </wp:cNvGraphicFramePr>
+            <a:graphic xmlns:a="http://schemas.openxmlformats.org/drawingml/2006/main">
+              <a:graphicData uri="http://schemas.openxmlformats.org/drawingml/2006/picture">
+                <pic:pic xmlns:pic="http://schemas.openxmlformats.org/drawingml/2006/picture">
+                  <pic:nvPicPr>
+                    <pic:cNvPr id="1" name=""/>
+                    <pic:cNvPicPr/>
+                  </pic:nvPicPr>
+                  <pic:blipFill>
+                    <a:blip r:embed="rId10"/>
+                    <a:stretch>
+                      <a:fillRect/>
+                    </a:stretch>
+                  </pic:blipFill>
+                  <pic:spPr>
+                    <a:xfrm>
+                      <a:off x="0" y="0"/>
+                      <a:ext cx="5943600" cy="2416175"/>
+                    </a:xfrm>
+                    <a:prstGeom prst="rect">
+                      <a:avLst/>
+                    </a:prstGeom>
+                  </pic:spPr>
+                </pic:pic>
+              </a:graphicData>
+            </a:graphic>
+          </wp:inline>
+        </w:drawing>
+      </w:r>
+      <w:bookmarkStart w:id="0" w:name="_GoBack"/>
+      <w:bookmarkEnd w:id="0"/>
     </w:p>
     <w:p>
       <w:pPr>
@@ -377,14 +528,46 @@
         <w:pStyle w:val="ListParagraph"/>
       </w:pPr>
       <w:r>
-        <w:t>"C:/Program Files/R/R-3.2.5/bin/Rscript" ./UMLx/data/OpenSource/active_contributors_every_30.R "</w:t>
+        <w:t>"C:/Program Files/R/R-3.2.5/bin/</w:t>
+      </w:r>
+      <w:proofErr w:type="spellStart"/>
+      <w:r>
+        <w:t>Rscript</w:t>
+      </w:r>
+      <w:proofErr w:type="spellEnd"/>
+      <w:r>
+        <w:t>" ./</w:t>
+      </w:r>
+      <w:proofErr w:type="spellStart"/>
+      <w:r>
+        <w:t>UMLx</w:t>
+      </w:r>
+      <w:proofErr w:type="spellEnd"/>
+      <w:r>
+        <w:t>/data/</w:t>
+      </w:r>
+      <w:proofErr w:type="spellStart"/>
+      <w:r>
+        <w:t>OpenSource</w:t>
+      </w:r>
+      <w:proofErr w:type="spellEnd"/>
+      <w:r>
+        <w:t>/active_contributors_every_30.R "</w:t>
       </w:r>
       <w:r>
         <w:rPr>
           <w:color w:val="FF0000"/>
         </w:rPr>
-        <w:t>https://api.github.com/repos/apache/carbondata</w:t>
-      </w:r>
+        <w:t>https://api.github.com/repos/apache/</w:t>
+      </w:r>
+      <w:proofErr w:type="spellStart"/>
+      <w:r>
+        <w:rPr>
+          <w:color w:val="FF0000"/>
+        </w:rPr>
+        <w:t>carbondata</w:t>
+      </w:r>
+      <w:proofErr w:type="spellEnd"/>
       <w:r>
         <w:t>" "./temp/git_effort_request_results.txt"</w:t>
       </w:r>
@@ -399,7 +582,25 @@
         <w:pStyle w:val="ListParagraph"/>
       </w:pPr>
       <w:r>
-        <w:t>The URL is the exactly the same as the URL of the open source project at Github, but an api URL for the project. It follow similar patterns. Just try to change the example into specific URL.</w:t>
+        <w:t xml:space="preserve">The URL is the exactly the same as the URL of the open source project at </w:t>
+      </w:r>
+      <w:proofErr w:type="spellStart"/>
+      <w:r>
+        <w:t>Github</w:t>
+      </w:r>
+      <w:proofErr w:type="spellEnd"/>
+      <w:r>
+        <w:t xml:space="preserve">, but an </w:t>
+      </w:r>
+      <w:proofErr w:type="spellStart"/>
+      <w:proofErr w:type="gramStart"/>
+      <w:r>
+        <w:t>api</w:t>
+      </w:r>
+      <w:proofErr w:type="spellEnd"/>
+      <w:proofErr w:type="gramEnd"/>
+      <w:r>
+        <w:t xml:space="preserve"> URL for the project. It follow similar patterns. Just try to change the example into specific URL.</w:t>
       </w:r>
     </w:p>
     <w:sectPr>

</xml_diff>